<commit_message>
Modified deployment plan and organizational chart due to new organizational change
</commit_message>
<xml_diff>
--- a/Deployment Plans/Deployment Plan for SCP Build 1.0.0.docx
+++ b/Deployment Plans/Deployment Plan for SCP Build 1.0.0.docx
@@ -760,6 +760,127 @@
                 <w:rtl w:val="0"/>
               </w:rPr>
               <w:t xml:space="preserve">Ong De Lin, Mark Tan</w:t>
+            </w:r>
+          </w:p>
+        </w:tc>
+      </w:tr>
+      <w:tr>
+        <w:trPr>
+          <w:trHeight w:val="480" w:hRule="atLeast"/>
+        </w:trPr>
+        <w:tc>
+          <w:tcPr>
+            <w:tcBorders>
+              <w:top w:color="000000" w:space="0" w:sz="0" w:val="nil"/>
+              <w:left w:color="000000" w:space="0" w:sz="8" w:val="single"/>
+              <w:bottom w:color="000000" w:space="0" w:sz="8" w:val="single"/>
+              <w:right w:color="000000" w:space="0" w:sz="8" w:val="single"/>
+            </w:tcBorders>
+            <w:tcMar>
+              <w:top w:w="100.0" w:type="dxa"/>
+              <w:left w:w="100.0" w:type="dxa"/>
+              <w:bottom w:w="100.0" w:type="dxa"/>
+              <w:right w:w="100.0" w:type="dxa"/>
+            </w:tcMar>
+            <w:vAlign w:val="top"/>
+          </w:tcPr>
+          <w:p>
+            <w:pPr>
+              <w:widowControl w:val="0"/>
+              <w:rPr/>
+            </w:pPr>
+            <w:r>
+              <w:rPr>
+                <w:rtl w:val="0"/>
+              </w:rPr>
+              <w:t xml:space="preserve">4-3-2019</w:t>
+            </w:r>
+          </w:p>
+        </w:tc>
+        <w:tc>
+          <w:tcPr>
+            <w:tcBorders>
+              <w:top w:color="000000" w:space="0" w:sz="0" w:val="nil"/>
+              <w:left w:color="000000" w:space="0" w:sz="0" w:val="nil"/>
+              <w:bottom w:color="000000" w:space="0" w:sz="8" w:val="single"/>
+              <w:right w:color="000000" w:space="0" w:sz="8" w:val="single"/>
+            </w:tcBorders>
+            <w:tcMar>
+              <w:top w:w="100.0" w:type="dxa"/>
+              <w:left w:w="100.0" w:type="dxa"/>
+              <w:bottom w:w="100.0" w:type="dxa"/>
+              <w:right w:w="100.0" w:type="dxa"/>
+            </w:tcMar>
+            <w:vAlign w:val="top"/>
+          </w:tcPr>
+          <w:p>
+            <w:pPr>
+              <w:widowControl w:val="0"/>
+              <w:rPr/>
+            </w:pPr>
+            <w:r>
+              <w:rPr>
+                <w:rtl w:val="0"/>
+              </w:rPr>
+              <w:t xml:space="preserve">1.2</w:t>
+            </w:r>
+          </w:p>
+        </w:tc>
+        <w:tc>
+          <w:tcPr>
+            <w:tcBorders>
+              <w:top w:color="000000" w:space="0" w:sz="0" w:val="nil"/>
+              <w:left w:color="000000" w:space="0" w:sz="0" w:val="nil"/>
+              <w:bottom w:color="000000" w:space="0" w:sz="8" w:val="single"/>
+              <w:right w:color="000000" w:space="0" w:sz="8" w:val="single"/>
+            </w:tcBorders>
+            <w:tcMar>
+              <w:top w:w="100.0" w:type="dxa"/>
+              <w:left w:w="100.0" w:type="dxa"/>
+              <w:bottom w:w="100.0" w:type="dxa"/>
+              <w:right w:w="100.0" w:type="dxa"/>
+            </w:tcMar>
+            <w:vAlign w:val="top"/>
+          </w:tcPr>
+          <w:p>
+            <w:pPr>
+              <w:widowControl w:val="0"/>
+              <w:rPr/>
+            </w:pPr>
+            <w:r>
+              <w:rPr>
+                <w:rtl w:val="0"/>
+              </w:rPr>
+              <w:t xml:space="preserve">Revised Organizational chart and contact information due to organizational change</w:t>
+            </w:r>
+          </w:p>
+        </w:tc>
+        <w:tc>
+          <w:tcPr>
+            <w:tcBorders>
+              <w:top w:color="000000" w:space="0" w:sz="0" w:val="nil"/>
+              <w:left w:color="000000" w:space="0" w:sz="0" w:val="nil"/>
+              <w:bottom w:color="000000" w:space="0" w:sz="8" w:val="single"/>
+              <w:right w:color="000000" w:space="0" w:sz="8" w:val="single"/>
+            </w:tcBorders>
+            <w:tcMar>
+              <w:top w:w="100.0" w:type="dxa"/>
+              <w:left w:w="100.0" w:type="dxa"/>
+              <w:bottom w:w="100.0" w:type="dxa"/>
+              <w:right w:w="100.0" w:type="dxa"/>
+            </w:tcMar>
+            <w:vAlign w:val="top"/>
+          </w:tcPr>
+          <w:p>
+            <w:pPr>
+              <w:widowControl w:val="0"/>
+              <w:rPr/>
+            </w:pPr>
+            <w:r>
+              <w:rPr>
+                <w:rtl w:val="0"/>
+              </w:rPr>
+              <w:t xml:space="preserve">Ong De Lin</w:t>
             </w:r>
           </w:p>
         </w:tc>
@@ -2596,7 +2717,7 @@
               <w:vertAlign w:val="baseline"/>
               <w:rtl w:val="0"/>
             </w:rPr>
-            <w:t xml:space="preserve">12</w:t>
+            <w:t xml:space="preserve">11</w:t>
           </w:r>
           <w:r>
             <w:fldChar w:fldCharType="end"/>
@@ -3036,7 +3157,7 @@
               <w:vertAlign w:val="baseline"/>
               <w:rtl w:val="0"/>
             </w:rPr>
-            <w:t xml:space="preserve">15</w:t>
+            <w:t xml:space="preserve">14</w:t>
           </w:r>
           <w:r>
             <w:fldChar w:fldCharType="end"/>
@@ -3212,7 +3333,7 @@
               <w:vertAlign w:val="baseline"/>
               <w:rtl w:val="0"/>
             </w:rPr>
-            <w:t xml:space="preserve">18</w:t>
+            <w:t xml:space="preserve">17</w:t>
           </w:r>
           <w:r>
             <w:fldChar w:fldCharType="end"/>
@@ -4729,7 +4850,7 @@
         <w:pStyle w:val="Heading1"/>
         <w:rPr/>
       </w:pPr>
-      <w:bookmarkStart w:colFirst="0" w:colLast="0" w:name="_o5gbmvnwwe7v" w:id="3"/>
+      <w:bookmarkStart w:colFirst="0" w:colLast="0" w:name="_ier8df458gzg" w:id="3"/>
       <w:bookmarkEnd w:id="3"/>
       <w:r>
         <w:br w:type="page"/>
@@ -6368,14 +6489,14 @@
         <w:rPr/>
         <w:drawing>
           <wp:inline distB="114300" distT="114300" distL="114300" distR="114300">
-            <wp:extent cx="5943600" cy="4165600"/>
+            <wp:extent cx="5943600" cy="4152900"/>
             <wp:effectExtent b="0" l="0" r="0" t="0"/>
-            <wp:docPr id="7" name="image4.png"/>
+            <wp:docPr id="2" name="image7.png"/>
             <a:graphic>
               <a:graphicData uri="http://schemas.openxmlformats.org/drawingml/2006/picture">
                 <pic:pic>
                   <pic:nvPicPr>
-                    <pic:cNvPr id="0" name="image4.png"/>
+                    <pic:cNvPr id="0" name="image7.png"/>
                     <pic:cNvPicPr preferRelativeResize="0"/>
                   </pic:nvPicPr>
                   <pic:blipFill>
@@ -6388,7 +6509,7 @@
                   <pic:spPr>
                     <a:xfrm>
                       <a:off x="0" y="0"/>
-                      <a:ext cx="5943600" cy="4165600"/>
+                      <a:ext cx="5943600" cy="4152900"/>
                     </a:xfrm>
                     <a:prstGeom prst="rect"/>
                     <a:ln/>
@@ -14286,7 +14407,7 @@
           <wp:inline distB="114300" distT="114300" distL="114300" distR="114300">
             <wp:extent cx="6691313" cy="2883397"/>
             <wp:effectExtent b="0" l="0" r="0" t="0"/>
-            <wp:docPr id="3" name="image6.png"/>
+            <wp:docPr id="4" name="image6.png"/>
             <a:graphic>
               <a:graphicData uri="http://schemas.openxmlformats.org/drawingml/2006/picture">
                 <pic:pic>
@@ -14761,14 +14882,14 @@
         <w:tblLook w:val="0600"/>
       </w:tblPr>
       <w:tblGrid>
-        <w:gridCol w:w="2505"/>
-        <w:gridCol w:w="2640"/>
-        <w:gridCol w:w="4215"/>
+        <w:gridCol w:w="2835"/>
+        <w:gridCol w:w="2805"/>
+        <w:gridCol w:w="3720"/>
         <w:tblGridChange w:id="0">
           <w:tblGrid>
-            <w:gridCol w:w="2505"/>
-            <w:gridCol w:w="2640"/>
-            <w:gridCol w:w="4215"/>
+            <w:gridCol w:w="2835"/>
+            <w:gridCol w:w="2805"/>
+            <w:gridCol w:w="3720"/>
           </w:tblGrid>
         </w:tblGridChange>
       </w:tblGrid>
@@ -14862,6 +14983,9 @@
         </w:tc>
       </w:tr>
       <w:tr>
+        <w:trPr>
+          <w:trHeight w:val="480" w:hRule="atLeast"/>
+        </w:trPr>
         <w:tc>
           <w:tcPr>
             <w:shd w:fill="auto" w:val="clear"/>
@@ -14945,9 +15069,89 @@
                   <w:u w:val="single"/>
                   <w:rtl w:val="0"/>
                 </w:rPr>
-                <w:t xml:space="preserve">paulgriffin</w:t>
+                <w:t xml:space="preserve">is214ceo@gmail.com</w:t>
               </w:r>
             </w:hyperlink>
+            <w:r>
+              <w:rPr>
+                <w:rtl w:val="0"/>
+              </w:rPr>
+            </w:r>
+          </w:p>
+        </w:tc>
+      </w:tr>
+      <w:tr>
+        <w:tc>
+          <w:tcPr>
+            <w:shd w:fill="auto" w:val="clear"/>
+            <w:tcMar>
+              <w:top w:w="100.0" w:type="dxa"/>
+              <w:left w:w="100.0" w:type="dxa"/>
+              <w:bottom w:w="100.0" w:type="dxa"/>
+              <w:right w:w="100.0" w:type="dxa"/>
+            </w:tcMar>
+            <w:vAlign w:val="top"/>
+          </w:tcPr>
+          <w:p>
+            <w:pPr>
+              <w:widowControl w:val="0"/>
+              <w:spacing w:line="240" w:lineRule="auto"/>
+              <w:rPr/>
+            </w:pPr>
+            <w:r>
+              <w:rPr>
+                <w:rtl w:val="0"/>
+              </w:rPr>
+              <w:t xml:space="preserve">Loc Hguyen Huynh</w:t>
+            </w:r>
+          </w:p>
+        </w:tc>
+        <w:tc>
+          <w:tcPr>
+            <w:shd w:fill="auto" w:val="clear"/>
+            <w:tcMar>
+              <w:top w:w="100.0" w:type="dxa"/>
+              <w:left w:w="100.0" w:type="dxa"/>
+              <w:bottom w:w="100.0" w:type="dxa"/>
+              <w:right w:w="100.0" w:type="dxa"/>
+            </w:tcMar>
+            <w:vAlign w:val="top"/>
+          </w:tcPr>
+          <w:p>
+            <w:pPr>
+              <w:widowControl w:val="0"/>
+              <w:spacing w:line="240" w:lineRule="auto"/>
+              <w:rPr/>
+            </w:pPr>
+            <w:r>
+              <w:rPr>
+                <w:rtl w:val="0"/>
+              </w:rPr>
+              <w:t xml:space="preserve">Chief Operating Officer</w:t>
+            </w:r>
+          </w:p>
+        </w:tc>
+        <w:tc>
+          <w:tcPr>
+            <w:tcBorders>
+              <w:top w:color="000000" w:space="0" w:sz="8" w:val="single"/>
+              <w:left w:color="000000" w:space="0" w:sz="8" w:val="single"/>
+              <w:bottom w:color="000000" w:space="0" w:sz="8" w:val="single"/>
+              <w:right w:color="000000" w:space="0" w:sz="8" w:val="single"/>
+            </w:tcBorders>
+            <w:tcMar>
+              <w:top w:w="100.0" w:type="dxa"/>
+              <w:left w:w="100.0" w:type="dxa"/>
+              <w:bottom w:w="100.0" w:type="dxa"/>
+              <w:right w:w="100.0" w:type="dxa"/>
+            </w:tcMar>
+            <w:vAlign w:val="top"/>
+          </w:tcPr>
+          <w:p>
+            <w:pPr>
+              <w:widowControl w:val="0"/>
+              <w:rPr/>
+            </w:pPr>
             <w:hyperlink r:id="rId16">
               <w:r>
                 <w:rPr>
@@ -14955,20 +15159,13 @@
                   <w:u w:val="single"/>
                   <w:rtl w:val="0"/>
                 </w:rPr>
-                <w:t xml:space="preserve">@smu.edu.sg</w:t>
+                <w:t xml:space="preserve">is214coo@gmail.com</w:t>
               </w:r>
             </w:hyperlink>
             <w:r>
               <w:rPr>
                 <w:rtl w:val="0"/>
               </w:rPr>
-              <w:t xml:space="preserve"> </w:t>
-            </w:r>
-            <w:r>
-              <w:rPr>
-                <w:rtl w:val="0"/>
-              </w:rPr>
-              <w:t xml:space="preserve">/ 6828 9587</w:t>
             </w:r>
           </w:p>
         </w:tc>
@@ -15016,12 +15213,6 @@
               <w:spacing w:line="240" w:lineRule="auto"/>
               <w:rPr/>
             </w:pPr>
-            <w:r>
-              <w:rPr>
-                <w:rtl w:val="0"/>
-              </w:rPr>
-              <w:t xml:space="preserve">Chief Operating Officer / </w:t>
-            </w:r>
             <w:r>
               <w:rPr>
                 <w:rtl w:val="0"/>
@@ -15063,9 +15254,89 @@
                   <w:u w:val="single"/>
                   <w:rtl w:val="0"/>
                 </w:rPr>
-                <w:t xml:space="preserve">rafaelbarros</w:t>
+                <w:t xml:space="preserve">is214rm@gmail.com</w:t>
               </w:r>
             </w:hyperlink>
+            <w:r>
+              <w:rPr>
+                <w:rtl w:val="0"/>
+              </w:rPr>
+            </w:r>
+          </w:p>
+        </w:tc>
+      </w:tr>
+      <w:tr>
+        <w:tc>
+          <w:tcPr>
+            <w:shd w:fill="auto" w:val="clear"/>
+            <w:tcMar>
+              <w:top w:w="100.0" w:type="dxa"/>
+              <w:left w:w="100.0" w:type="dxa"/>
+              <w:bottom w:w="100.0" w:type="dxa"/>
+              <w:right w:w="100.0" w:type="dxa"/>
+            </w:tcMar>
+            <w:vAlign w:val="top"/>
+          </w:tcPr>
+          <w:p>
+            <w:pPr>
+              <w:widowControl w:val="0"/>
+              <w:spacing w:line="240" w:lineRule="auto"/>
+              <w:rPr/>
+            </w:pPr>
+            <w:r>
+              <w:rPr>
+                <w:rtl w:val="0"/>
+              </w:rPr>
+              <w:t xml:space="preserve">Wendy Tan &amp; Michelle Kan</w:t>
+            </w:r>
+          </w:p>
+        </w:tc>
+        <w:tc>
+          <w:tcPr>
+            <w:shd w:fill="auto" w:val="clear"/>
+            <w:tcMar>
+              <w:top w:w="100.0" w:type="dxa"/>
+              <w:left w:w="100.0" w:type="dxa"/>
+              <w:bottom w:w="100.0" w:type="dxa"/>
+              <w:right w:w="100.0" w:type="dxa"/>
+            </w:tcMar>
+            <w:vAlign w:val="top"/>
+          </w:tcPr>
+          <w:p>
+            <w:pPr>
+              <w:widowControl w:val="0"/>
+              <w:spacing w:line="240" w:lineRule="auto"/>
+              <w:rPr/>
+            </w:pPr>
+            <w:r>
+              <w:rPr>
+                <w:rtl w:val="0"/>
+              </w:rPr>
+              <w:t xml:space="preserve">Product Manager</w:t>
+            </w:r>
+          </w:p>
+        </w:tc>
+        <w:tc>
+          <w:tcPr>
+            <w:tcBorders>
+              <w:top w:color="000000" w:space="0" w:sz="0" w:val="nil"/>
+              <w:left w:color="000000" w:space="0" w:sz="8" w:val="single"/>
+              <w:bottom w:color="000000" w:space="0" w:sz="8" w:val="single"/>
+              <w:right w:color="000000" w:space="0" w:sz="8" w:val="single"/>
+            </w:tcBorders>
+            <w:tcMar>
+              <w:top w:w="100.0" w:type="dxa"/>
+              <w:left w:w="100.0" w:type="dxa"/>
+              <w:bottom w:w="100.0" w:type="dxa"/>
+              <w:right w:w="100.0" w:type="dxa"/>
+            </w:tcMar>
+            <w:vAlign w:val="top"/>
+          </w:tcPr>
+          <w:p>
+            <w:pPr>
+              <w:widowControl w:val="0"/>
+              <w:rPr/>
+            </w:pPr>
             <w:hyperlink r:id="rId18">
               <w:r>
                 <w:rPr>
@@ -15073,208 +15344,13 @@
                   <w:u w:val="single"/>
                   <w:rtl w:val="0"/>
                 </w:rPr>
-                <w:t xml:space="preserve">@smu.edu.sg</w:t>
+                <w:t xml:space="preserve">is214pm@gmail.com</w:t>
               </w:r>
             </w:hyperlink>
             <w:r>
               <w:rPr>
                 <w:rtl w:val="0"/>
               </w:rPr>
-              <w:t xml:space="preserve"> </w:t>
-            </w:r>
-            <w:r>
-              <w:rPr>
-                <w:rtl w:val="0"/>
-              </w:rPr>
-              <w:t xml:space="preserve">/ 6828 9675</w:t>
-            </w:r>
-          </w:p>
-        </w:tc>
-      </w:tr>
-      <w:tr>
-        <w:tc>
-          <w:tcPr>
-            <w:shd w:fill="auto" w:val="clear"/>
-            <w:tcMar>
-              <w:top w:w="100.0" w:type="dxa"/>
-              <w:left w:w="100.0" w:type="dxa"/>
-              <w:bottom w:w="100.0" w:type="dxa"/>
-              <w:right w:w="100.0" w:type="dxa"/>
-            </w:tcMar>
-            <w:vAlign w:val="top"/>
-          </w:tcPr>
-          <w:p>
-            <w:pPr>
-              <w:widowControl w:val="0"/>
-              <w:spacing w:line="240" w:lineRule="auto"/>
-              <w:rPr/>
-            </w:pPr>
-            <w:r>
-              <w:rPr>
-                <w:rtl w:val="0"/>
-              </w:rPr>
-              <w:t xml:space="preserve">Wendy Tan</w:t>
-            </w:r>
-          </w:p>
-        </w:tc>
-        <w:tc>
-          <w:tcPr>
-            <w:shd w:fill="auto" w:val="clear"/>
-            <w:tcMar>
-              <w:top w:w="100.0" w:type="dxa"/>
-              <w:left w:w="100.0" w:type="dxa"/>
-              <w:bottom w:w="100.0" w:type="dxa"/>
-              <w:right w:w="100.0" w:type="dxa"/>
-            </w:tcMar>
-            <w:vAlign w:val="top"/>
-          </w:tcPr>
-          <w:p>
-            <w:pPr>
-              <w:widowControl w:val="0"/>
-              <w:spacing w:line="240" w:lineRule="auto"/>
-              <w:rPr/>
-            </w:pPr>
-            <w:r>
-              <w:rPr>
-                <w:rtl w:val="0"/>
-              </w:rPr>
-              <w:t xml:space="preserve">Product Manager</w:t>
-            </w:r>
-          </w:p>
-        </w:tc>
-        <w:tc>
-          <w:tcPr>
-            <w:tcBorders>
-              <w:top w:color="000000" w:space="0" w:sz="0" w:val="nil"/>
-              <w:left w:color="000000" w:space="0" w:sz="8" w:val="single"/>
-              <w:bottom w:color="000000" w:space="0" w:sz="8" w:val="single"/>
-              <w:right w:color="000000" w:space="0" w:sz="8" w:val="single"/>
-            </w:tcBorders>
-            <w:tcMar>
-              <w:top w:w="100.0" w:type="dxa"/>
-              <w:left w:w="100.0" w:type="dxa"/>
-              <w:bottom w:w="100.0" w:type="dxa"/>
-              <w:right w:w="100.0" w:type="dxa"/>
-            </w:tcMar>
-            <w:vAlign w:val="top"/>
-          </w:tcPr>
-          <w:p>
-            <w:pPr>
-              <w:widowControl w:val="0"/>
-              <w:rPr/>
-            </w:pPr>
-            <w:hyperlink r:id="rId19">
-              <w:r>
-                <w:rPr>
-                  <w:color w:val="1155cc"/>
-                  <w:u w:val="single"/>
-                  <w:rtl w:val="0"/>
-                </w:rPr>
-                <w:t xml:space="preserve">wendytanlc@smu.edu.sg</w:t>
-              </w:r>
-            </w:hyperlink>
-            <w:r>
-              <w:rPr>
-                <w:rtl w:val="0"/>
-              </w:rPr>
-              <w:t xml:space="preserve"> </w:t>
-            </w:r>
-            <w:r>
-              <w:rPr>
-                <w:rtl w:val="0"/>
-              </w:rPr>
-              <w:t xml:space="preserve">/ 6828 1967</w:t>
-            </w:r>
-          </w:p>
-        </w:tc>
-      </w:tr>
-      <w:tr>
-        <w:tc>
-          <w:tcPr>
-            <w:shd w:fill="auto" w:val="clear"/>
-            <w:tcMar>
-              <w:top w:w="100.0" w:type="dxa"/>
-              <w:left w:w="100.0" w:type="dxa"/>
-              <w:bottom w:w="100.0" w:type="dxa"/>
-              <w:right w:w="100.0" w:type="dxa"/>
-            </w:tcMar>
-            <w:vAlign w:val="top"/>
-          </w:tcPr>
-          <w:p>
-            <w:pPr>
-              <w:widowControl w:val="0"/>
-              <w:spacing w:line="240" w:lineRule="auto"/>
-              <w:rPr/>
-            </w:pPr>
-            <w:r>
-              <w:rPr>
-                <w:rtl w:val="0"/>
-              </w:rPr>
-              <w:t xml:space="preserve">Michelle Kan</w:t>
-            </w:r>
-          </w:p>
-        </w:tc>
-        <w:tc>
-          <w:tcPr>
-            <w:shd w:fill="auto" w:val="clear"/>
-            <w:tcMar>
-              <w:top w:w="100.0" w:type="dxa"/>
-              <w:left w:w="100.0" w:type="dxa"/>
-              <w:bottom w:w="100.0" w:type="dxa"/>
-              <w:right w:w="100.0" w:type="dxa"/>
-            </w:tcMar>
-            <w:vAlign w:val="top"/>
-          </w:tcPr>
-          <w:p>
-            <w:pPr>
-              <w:widowControl w:val="0"/>
-              <w:spacing w:line="240" w:lineRule="auto"/>
-              <w:rPr/>
-            </w:pPr>
-            <w:r>
-              <w:rPr>
-                <w:rtl w:val="0"/>
-              </w:rPr>
-              <w:t xml:space="preserve">Product Manager</w:t>
-            </w:r>
-          </w:p>
-        </w:tc>
-        <w:tc>
-          <w:tcPr>
-            <w:tcBorders>
-              <w:top w:color="000000" w:space="0" w:sz="0" w:val="nil"/>
-              <w:left w:color="000000" w:space="0" w:sz="8" w:val="single"/>
-              <w:bottom w:color="000000" w:space="0" w:sz="8" w:val="single"/>
-              <w:right w:color="000000" w:space="0" w:sz="8" w:val="single"/>
-            </w:tcBorders>
-            <w:tcMar>
-              <w:top w:w="100.0" w:type="dxa"/>
-              <w:left w:w="100.0" w:type="dxa"/>
-              <w:bottom w:w="100.0" w:type="dxa"/>
-              <w:right w:w="100.0" w:type="dxa"/>
-            </w:tcMar>
-            <w:vAlign w:val="top"/>
-          </w:tcPr>
-          <w:p>
-            <w:pPr>
-              <w:widowControl w:val="0"/>
-              <w:rPr/>
-            </w:pPr>
-            <w:hyperlink r:id="rId20">
-              <w:r>
-                <w:rPr>
-                  <w:color w:val="1155cc"/>
-                  <w:u w:val="single"/>
-                  <w:rtl w:val="0"/>
-                </w:rPr>
-                <w:t xml:space="preserve">michellekan@smu.edu.sg</w:t>
-              </w:r>
-            </w:hyperlink>
-            <w:r>
-              <w:rPr>
-                <w:rtl w:val="0"/>
-              </w:rPr>
-              <w:t xml:space="preserve"> / 6828 9094</w:t>
             </w:r>
           </w:p>
         </w:tc>
@@ -15318,13 +15394,13 @@
         <w:tblLook w:val="0600"/>
       </w:tblPr>
       <w:tblGrid>
-        <w:gridCol w:w="2520"/>
-        <w:gridCol w:w="3075"/>
+        <w:gridCol w:w="2835"/>
+        <w:gridCol w:w="2760"/>
         <w:gridCol w:w="3765"/>
         <w:tblGridChange w:id="0">
           <w:tblGrid>
-            <w:gridCol w:w="2520"/>
-            <w:gridCol w:w="3075"/>
+            <w:gridCol w:w="2835"/>
+            <w:gridCol w:w="2760"/>
             <w:gridCol w:w="3765"/>
           </w:tblGrid>
         </w:tblGridChange>
@@ -15548,7 +15624,7 @@
               <w:widowControl w:val="0"/>
               <w:rPr/>
             </w:pPr>
-            <w:hyperlink r:id="rId21">
+            <w:hyperlink r:id="rId19">
               <w:r>
                 <w:rPr>
                   <w:color w:val="1155cc"/>
@@ -15663,7 +15739,7 @@
               <w:widowControl w:val="0"/>
               <w:rPr/>
             </w:pPr>
-            <w:hyperlink r:id="rId22">
+            <w:hyperlink r:id="rId20">
               <w:r>
                 <w:rPr>
                   <w:color w:val="1155cc"/>
@@ -15767,7 +15843,7 @@
               <w:widowControl w:val="0"/>
               <w:rPr/>
             </w:pPr>
-            <w:hyperlink r:id="rId23">
+            <w:hyperlink r:id="rId21">
               <w:r>
                 <w:rPr>
                   <w:color w:val="1155cc"/>
@@ -15880,7 +15956,7 @@
                 <w:highlight w:val="white"/>
               </w:rPr>
             </w:pPr>
-            <w:hyperlink r:id="rId24">
+            <w:hyperlink r:id="rId22">
               <w:r>
                 <w:rPr>
                   <w:color w:val="1155cc"/>
@@ -15991,7 +16067,7 @@
               <w:widowControl w:val="0"/>
               <w:rPr/>
             </w:pPr>
-            <w:hyperlink r:id="rId25">
+            <w:hyperlink r:id="rId23">
               <w:r>
                 <w:rPr>
                   <w:color w:val="1155cc"/>
@@ -27195,7 +27271,7 @@
         </w:rPr>
         <w:t xml:space="preserve">Landing page is visible </w:t>
       </w:r>
-      <w:hyperlink r:id="rId26">
+      <w:hyperlink r:id="rId24">
         <w:r>
           <w:rPr>
             <w:color w:val="1155cc"/>
@@ -27228,7 +27304,7 @@
         </w:rPr>
         <w:t xml:space="preserve">Landing page has ssl certificate </w:t>
       </w:r>
-      <w:hyperlink r:id="rId27">
+      <w:hyperlink r:id="rId25">
         <w:r>
           <w:rPr>
             <w:color w:val="1155cc"/>
@@ -27425,7 +27501,7 @@
         </w:rPr>
         <w:t xml:space="preserve">Nagios Server is up and can be accessed at </w:t>
       </w:r>
-      <w:hyperlink r:id="rId28">
+      <w:hyperlink r:id="rId26">
         <w:r>
           <w:rPr>
             <w:color w:val="1155cc"/>
@@ -27670,7 +27746,7 @@
               </w:rPr>
               <w:t xml:space="preserve">Visit </w:t>
             </w:r>
-            <w:hyperlink r:id="rId29">
+            <w:hyperlink r:id="rId27">
               <w:r>
                 <w:rPr>
                   <w:color w:val="1155cc"/>
@@ -27739,7 +27815,7 @@
               </w:rPr>
               <w:t xml:space="preserve">Landing page is visible </w:t>
             </w:r>
-            <w:hyperlink r:id="rId30">
+            <w:hyperlink r:id="rId28">
               <w:r>
                 <w:rPr>
                   <w:color w:val="1155cc"/>
@@ -27824,7 +27900,7 @@
               </w:rPr>
               <w:t xml:space="preserve">Visit </w:t>
             </w:r>
-            <w:hyperlink r:id="rId31">
+            <w:hyperlink r:id="rId29">
               <w:r>
                 <w:rPr>
                   <w:color w:val="1155cc"/>
@@ -27924,7 +28000,7 @@
               </w:rPr>
               <w:t xml:space="preserve">Landing page has SSL Certificate </w:t>
             </w:r>
-            <w:hyperlink r:id="rId32">
+            <w:hyperlink r:id="rId30">
               <w:r>
                 <w:rPr>
                   <w:color w:val="1155cc"/>
@@ -28319,7 +28395,7 @@
               </w:rPr>
               <w:t xml:space="preserve">Visit AWS and login to project account “</w:t>
             </w:r>
-            <w:hyperlink r:id="rId33">
+            <w:hyperlink r:id="rId31">
               <w:r>
                 <w:rPr>
                   <w:color w:val="1155cc"/>
@@ -28547,7 +28623,7 @@
               </w:rPr>
               <w:t xml:space="preserve">Visit AWS and login to project account “</w:t>
             </w:r>
-            <w:hyperlink r:id="rId34">
+            <w:hyperlink r:id="rId32">
               <w:r>
                 <w:rPr>
                   <w:color w:val="1155cc"/>
@@ -28691,7 +28767,7 @@
               </w:rPr>
               <w:t xml:space="preserve">Visit </w:t>
             </w:r>
-            <w:hyperlink r:id="rId35">
+            <w:hyperlink r:id="rId33">
               <w:r>
                 <w:rPr>
                   <w:color w:val="1155cc"/>
@@ -28836,7 +28912,7 @@
               </w:rPr>
               <w:t xml:space="preserve">Visit </w:t>
             </w:r>
-            <w:hyperlink r:id="rId36">
+            <w:hyperlink r:id="rId34">
               <w:r>
                 <w:rPr>
                   <w:color w:val="1155cc"/>
@@ -28988,7 +29064,7 @@
                           <pic:cNvPicPr preferRelativeResize="0"/>
                         </pic:nvPicPr>
                         <pic:blipFill>
-                          <a:blip r:embed="rId37"/>
+                          <a:blip r:embed="rId35"/>
                           <a:srcRect b="0" l="0" r="0" t="0"/>
                           <a:stretch>
                             <a:fillRect/>
@@ -29058,7 +29134,7 @@
               </w:rPr>
               <w:t xml:space="preserve">Visit AWS and login to project account “</w:t>
             </w:r>
-            <w:hyperlink r:id="rId38">
+            <w:hyperlink r:id="rId36">
               <w:r>
                 <w:rPr>
                   <w:color w:val="1155cc"/>
@@ -29279,7 +29355,7 @@
                 <wp:inline distB="114300" distT="114300" distL="114300" distR="114300">
                   <wp:extent cx="2838450" cy="1498600"/>
                   <wp:effectExtent b="0" l="0" r="0" t="0"/>
-                  <wp:docPr id="2" name="image1.png"/>
+                  <wp:docPr id="3" name="image1.png"/>
                   <a:graphic>
                     <a:graphicData uri="http://schemas.openxmlformats.org/drawingml/2006/picture">
                       <pic:pic>
@@ -29288,7 +29364,7 @@
                           <pic:cNvPicPr preferRelativeResize="0"/>
                         </pic:nvPicPr>
                         <pic:blipFill>
-                          <a:blip r:embed="rId39"/>
+                          <a:blip r:embed="rId37"/>
                           <a:srcRect b="0" l="0" r="0" t="0"/>
                           <a:stretch>
                             <a:fillRect/>
@@ -29426,16 +29502,16 @@
                 <wp:inline distB="114300" distT="114300" distL="114300" distR="114300">
                   <wp:extent cx="2724150" cy="1625600"/>
                   <wp:effectExtent b="0" l="0" r="0" t="0"/>
-                  <wp:docPr id="4" name="image7.png"/>
+                  <wp:docPr id="5" name="image4.png"/>
                   <a:graphic>
                     <a:graphicData uri="http://schemas.openxmlformats.org/drawingml/2006/picture">
                       <pic:pic>
                         <pic:nvPicPr>
-                          <pic:cNvPr id="0" name="image7.png"/>
+                          <pic:cNvPr id="0" name="image4.png"/>
                           <pic:cNvPicPr preferRelativeResize="0"/>
                         </pic:nvPicPr>
                         <pic:blipFill>
-                          <a:blip r:embed="rId40"/>
+                          <a:blip r:embed="rId38"/>
                           <a:srcRect b="0" l="0" r="0" t="0"/>
                           <a:stretch>
                             <a:fillRect/>
@@ -29504,7 +29580,7 @@
               </w:rPr>
               <w:t xml:space="preserve">Go to </w:t>
             </w:r>
-            <w:hyperlink r:id="rId41">
+            <w:hyperlink r:id="rId39">
               <w:r>
                 <w:rPr>
                   <w:color w:val="1155cc"/>
@@ -29590,16 +29666,16 @@
                 <wp:inline distB="114300" distT="114300" distL="114300" distR="114300">
                   <wp:extent cx="2838450" cy="1346200"/>
                   <wp:effectExtent b="0" l="0" r="0" t="0"/>
-                  <wp:docPr id="5" name="image3.png"/>
+                  <wp:docPr id="6" name="image5.png"/>
                   <a:graphic>
                     <a:graphicData uri="http://schemas.openxmlformats.org/drawingml/2006/picture">
                       <pic:pic>
                         <pic:nvPicPr>
-                          <pic:cNvPr id="0" name="image3.png"/>
+                          <pic:cNvPr id="0" name="image5.png"/>
                           <pic:cNvPicPr preferRelativeResize="0"/>
                         </pic:nvPicPr>
                         <pic:blipFill>
-                          <a:blip r:embed="rId42"/>
+                          <a:blip r:embed="rId40"/>
                           <a:srcRect b="0" l="0" r="0" t="0"/>
                           <a:stretch>
                             <a:fillRect/>
@@ -29738,16 +29814,16 @@
                 <wp:inline distB="114300" distT="114300" distL="114300" distR="114300">
                   <wp:extent cx="2838450" cy="990600"/>
                   <wp:effectExtent b="0" l="0" r="0" t="0"/>
-                  <wp:docPr id="8" name="image5.png"/>
+                  <wp:docPr id="8" name="image3.png"/>
                   <a:graphic>
                     <a:graphicData uri="http://schemas.openxmlformats.org/drawingml/2006/picture">
                       <pic:pic>
                         <pic:nvPicPr>
-                          <pic:cNvPr id="0" name="image5.png"/>
+                          <pic:cNvPr id="0" name="image3.png"/>
                           <pic:cNvPicPr preferRelativeResize="0"/>
                         </pic:nvPicPr>
                         <pic:blipFill>
-                          <a:blip r:embed="rId43"/>
+                          <a:blip r:embed="rId41"/>
                           <a:srcRect b="0" l="0" r="0" t="0"/>
                           <a:stretch>
                             <a:fillRect/>
@@ -29829,7 +29905,7 @@
         <w:ind w:left="720" w:hanging="360"/>
         <w:rPr/>
       </w:pPr>
-      <w:hyperlink r:id="rId44">
+      <w:hyperlink r:id="rId42">
         <w:r>
           <w:rPr>
             <w:b w:val="1"/>
@@ -29857,7 +29933,7 @@
         <w:ind w:left="720" w:hanging="360"/>
         <w:rPr/>
       </w:pPr>
-      <w:hyperlink r:id="rId45">
+      <w:hyperlink r:id="rId43">
         <w:r>
           <w:rPr>
             <w:b w:val="1"/>
@@ -29882,7 +29958,7 @@
         </w:numPr>
         <w:ind w:left="720" w:hanging="360"/>
       </w:pPr>
-      <w:hyperlink r:id="rId46">
+      <w:hyperlink r:id="rId44">
         <w:r>
           <w:rPr>
             <w:b w:val="1"/>
@@ -29908,7 +29984,7 @@
         <w:ind w:left="720" w:hanging="360"/>
         <w:rPr/>
       </w:pPr>
-      <w:hyperlink r:id="rId47">
+      <w:hyperlink r:id="rId45">
         <w:r>
           <w:rPr>
             <w:b w:val="1"/>
@@ -29953,7 +30029,7 @@
           <w:szCs w:val="22"/>
         </w:rPr>
       </w:pPr>
-      <w:hyperlink r:id="rId48">
+      <w:hyperlink r:id="rId46">
         <w:r>
           <w:rPr>
             <w:b w:val="1"/>
@@ -29995,7 +30071,7 @@
           <w:b w:val="1"/>
         </w:rPr>
       </w:pPr>
-      <w:hyperlink r:id="rId49">
+      <w:hyperlink r:id="rId47">
         <w:r>
           <w:rPr>
             <w:b w:val="1"/>
@@ -30023,7 +30099,7 @@
           <w:b w:val="1"/>
         </w:rPr>
       </w:pPr>
-      <w:hyperlink r:id="rId50">
+      <w:hyperlink r:id="rId48">
         <w:r>
           <w:rPr>
             <w:b w:val="1"/>
@@ -30051,7 +30127,7 @@
           <w:b w:val="1"/>
         </w:rPr>
       </w:pPr>
-      <w:hyperlink r:id="rId51">
+      <w:hyperlink r:id="rId49">
         <w:r>
           <w:rPr>
             <w:b w:val="1"/>
@@ -30077,7 +30153,7 @@
         <w:ind w:left="720" w:hanging="360"/>
         <w:rPr/>
       </w:pPr>
-      <w:hyperlink r:id="rId52">
+      <w:hyperlink r:id="rId50">
         <w:r>
           <w:rPr>
             <w:b w:val="1"/>
@@ -30103,7 +30179,7 @@
         <w:ind w:left="720" w:hanging="360"/>
         <w:rPr/>
       </w:pPr>
-      <w:hyperlink r:id="rId53">
+      <w:hyperlink r:id="rId51">
         <w:r>
           <w:rPr>
             <w:b w:val="1"/>
@@ -30146,7 +30222,7 @@
           <w:u w:val="none"/>
         </w:rPr>
       </w:pPr>
-      <w:hyperlink r:id="rId54">
+      <w:hyperlink r:id="rId52">
         <w:r>
           <w:rPr>
             <w:b w:val="1"/>
@@ -30189,7 +30265,7 @@
           <w:u w:val="none"/>
         </w:rPr>
       </w:pPr>
-      <w:hyperlink r:id="rId55">
+      <w:hyperlink r:id="rId53">
         <w:r>
           <w:rPr>
             <w:b w:val="1"/>
@@ -30234,7 +30310,7 @@
         <w:ind w:left="720" w:hanging="360"/>
         <w:rPr/>
       </w:pPr>
-      <w:hyperlink r:id="rId56">
+      <w:hyperlink r:id="rId54">
         <w:r>
           <w:rPr>
             <w:b w:val="1"/>
@@ -30276,7 +30352,7 @@
           <w:b w:val="1"/>
         </w:rPr>
       </w:pPr>
-      <w:hyperlink r:id="rId57">
+      <w:hyperlink r:id="rId55">
         <w:r>
           <w:rPr>
             <w:b w:val="1"/>
@@ -30316,7 +30392,7 @@
         <w:ind w:left="720" w:hanging="360"/>
         <w:rPr/>
       </w:pPr>
-      <w:hyperlink r:id="rId58">
+      <w:hyperlink r:id="rId56">
         <w:r>
           <w:rPr>
             <w:b w:val="1"/>
@@ -30334,10 +30410,10 @@
       </w:r>
     </w:p>
     <w:sectPr>
-      <w:headerReference r:id="rId59" w:type="default"/>
-      <w:headerReference r:id="rId60" w:type="first"/>
-      <w:footerReference r:id="rId61" w:type="default"/>
-      <w:footerReference r:id="rId62" w:type="first"/>
+      <w:headerReference r:id="rId57" w:type="default"/>
+      <w:headerReference r:id="rId58" w:type="first"/>
+      <w:footerReference r:id="rId59" w:type="default"/>
+      <w:footerReference r:id="rId60" w:type="first"/>
       <w:pgSz w:h="15840" w:w="12240"/>
       <w:pgMar w:bottom="1440" w:top="1440" w:left="1440" w:right="1440" w:header="720.0000000000001" w:footer="566.9291338582677"/>
       <w:pgNumType w:start="0"/>
@@ -30522,7 +30598,7 @@
           <wp:extent cx="2214563" cy="867996"/>
           <wp:effectExtent b="0" l="0" r="0" t="0"/>
           <wp:wrapTopAndBottom distB="0" distT="0"/>
-          <wp:docPr id="6" name="image8.png"/>
+          <wp:docPr id="7" name="image8.png"/>
           <a:graphic>
             <a:graphicData uri="http://schemas.openxmlformats.org/drawingml/2006/picture">
               <pic:pic>

</xml_diff>